<commit_message>
Iterazio Planak eguneratu eta laguntza testua kendu
</commit_message>
<xml_diff>
--- a/Barne Informazioa/Barne Kudeaketa/Iterazio Planak/Iterazio Plana 2.docx
+++ b/Barne Informazioa/Barne Kudeaketa/Iterazio Planak/Iterazio Plana 2.docx
@@ -18,57 +18,6 @@
         <w:t>2</w:t>
       </w:r>
     </w:p>
-    <w:p>
-      <w:pPr>
-        <w:pStyle w:val="Ttulo"/>
-        <w:jc w:val="left"/>
-      </w:pPr>
-    </w:p>
-    <w:p>
-      <w:pPr>
-        <w:rPr>
-          <w:rFonts w:ascii="Times" w:hAnsi="Times"/>
-          <w:color w:val="0000FF"/>
-        </w:rPr>
-      </w:pPr>
-      <w:r>
-        <w:rPr>
-          <w:rFonts w:ascii="Times" w:hAnsi="Times"/>
-          <w:color w:val="0000FF"/>
-        </w:rPr>
-        <w:t xml:space="preserve">There is guidance within this template that appears in a style named </w:t>
-      </w:r>
-      <w:proofErr w:type="spellStart"/>
-      <w:r>
-        <w:rPr>
-          <w:rFonts w:ascii="Times" w:hAnsi="Times"/>
-          <w:color w:val="0000FF"/>
-        </w:rPr>
-        <w:t>InfoBlue</w:t>
-      </w:r>
-      <w:proofErr w:type="spellEnd"/>
-      <w:r>
-        <w:rPr>
-          <w:rFonts w:ascii="Times" w:hAnsi="Times"/>
-          <w:color w:val="0000FF"/>
-        </w:rPr>
-        <w:t xml:space="preserve">. This style has a hidden font attribute that allows you to toggle whether it is visible or hidden in this template. Use the </w:t>
-      </w:r>
-      <w:r>
-        <w:rPr>
-          <w:rFonts w:ascii="Times" w:hAnsi="Times"/>
-          <w:color w:val="0000FF"/>
-        </w:rPr>
-        <w:t>Microsoft® Word®</w:t>
-      </w:r>
-      <w:r>
-        <w:rPr>
-          <w:rFonts w:ascii="Times" w:hAnsi="Times"/>
-          <w:color w:val="0000FF"/>
-        </w:rPr>
-        <w:t xml:space="preserve"> menu Tools &gt; Options &gt; View &gt; Hidden Text check box to toggle this setting. There is also an option for printing: Tools &gt; Options &gt; Print.</w:t>
-      </w:r>
-    </w:p>
     <w:p/>
     <w:p>
       <w:pPr>
@@ -90,104 +39,6 @@
         <w:t>garrantzitsuak</w:t>
       </w:r>
       <w:proofErr w:type="spellEnd"/>
-    </w:p>
-    <w:p>
-      <w:pPr>
-        <w:pStyle w:val="InfoBlue"/>
-        <w:rPr>
-          <w:vanish w:val="0"/>
-        </w:rPr>
-      </w:pPr>
-      <w:r>
-        <w:rPr>
-          <w:vanish w:val="0"/>
-        </w:rPr>
-        <w:t>[</w:t>
-      </w:r>
-      <w:r>
-        <w:rPr>
-          <w:vanish w:val="0"/>
-        </w:rPr>
-        <w:t xml:space="preserve">Key dates </w:t>
-      </w:r>
-      <w:r>
-        <w:rPr>
-          <w:vanish w:val="0"/>
-        </w:rPr>
-        <w:t xml:space="preserve">showing timelines, </w:t>
-      </w:r>
-      <w:r>
-        <w:rPr>
-          <w:vanish w:val="0"/>
-        </w:rPr>
-        <w:t>such as star</w:t>
-      </w:r>
-      <w:r>
-        <w:rPr>
-          <w:vanish w:val="0"/>
-        </w:rPr>
-        <w:t>t</w:t>
-      </w:r>
-      <w:r>
-        <w:rPr>
-          <w:vanish w:val="0"/>
-        </w:rPr>
-        <w:t xml:space="preserve"> and end date</w:t>
-      </w:r>
-      <w:r>
-        <w:rPr>
-          <w:vanish w:val="0"/>
-        </w:rPr>
-        <w:t xml:space="preserve">; </w:t>
-      </w:r>
-      <w:r>
-        <w:rPr>
-          <w:vanish w:val="0"/>
-        </w:rPr>
-        <w:t>intermediate milestones</w:t>
-      </w:r>
-      <w:r>
-        <w:rPr>
-          <w:vanish w:val="0"/>
-        </w:rPr>
-        <w:t xml:space="preserve">; </w:t>
-      </w:r>
-      <w:r>
-        <w:rPr>
-          <w:vanish w:val="0"/>
-        </w:rPr>
-        <w:t>synchronization points with other teams</w:t>
-      </w:r>
-      <w:r>
-        <w:rPr>
-          <w:vanish w:val="0"/>
-        </w:rPr>
-        <w:t>;</w:t>
-      </w:r>
-      <w:r>
-        <w:rPr>
-          <w:vanish w:val="0"/>
-        </w:rPr>
-        <w:t xml:space="preserve"> </w:t>
-      </w:r>
-      <w:r>
-        <w:rPr>
-          <w:vanish w:val="0"/>
-        </w:rPr>
-        <w:t>demos</w:t>
-      </w:r>
-      <w:r>
-        <w:rPr>
-          <w:vanish w:val="0"/>
-        </w:rPr>
-        <w:t>;</w:t>
-      </w:r>
-      <w:r>
-        <w:rPr>
-          <w:vanish w:val="0"/>
-        </w:rPr>
-        <w:t xml:space="preserve"> and so on for the iteration.]</w:t>
-      </w:r>
     </w:p>
     <w:tbl>
       <w:tblPr>
@@ -358,9 +209,12 @@
       <w:r>
         <w:t xml:space="preserve">2.  </w:t>
       </w:r>
+      <w:r>
+        <w:t>Goi-</w:t>
+      </w:r>
       <w:proofErr w:type="spellStart"/>
       <w:r>
-        <w:t>Goi-mailako</w:t>
+        <w:t>mailako</w:t>
       </w:r>
       <w:proofErr w:type="spellEnd"/>
       <w:r>
@@ -371,209 +225,6 @@
         <w:t>helburuak</w:t>
       </w:r>
       <w:proofErr w:type="spellEnd"/>
-    </w:p>
-    <w:p>
-      <w:pPr>
-        <w:pStyle w:val="InfoBlue"/>
-        <w:rPr>
-          <w:vanish w:val="0"/>
-        </w:rPr>
-      </w:pPr>
-      <w:r>
-        <w:rPr>
-          <w:vanish w:val="0"/>
-        </w:rPr>
-        <w:t>[</w:t>
-      </w:r>
-      <w:r>
-        <w:rPr>
-          <w:vanish w:val="0"/>
-        </w:rPr>
-        <w:t>List the k</w:t>
-      </w:r>
-      <w:r>
-        <w:rPr>
-          <w:vanish w:val="0"/>
-        </w:rPr>
-        <w:t>ey o</w:t>
-      </w:r>
-      <w:r>
-        <w:rPr>
-          <w:vanish w:val="0"/>
-        </w:rPr>
-        <w:t>bjectives</w:t>
-      </w:r>
-      <w:r>
-        <w:rPr>
-          <w:vanish w:val="0"/>
-        </w:rPr>
-        <w:t xml:space="preserve"> for the iteration</w:t>
-      </w:r>
-      <w:r>
-        <w:rPr>
-          <w:vanish w:val="0"/>
-        </w:rPr>
-        <w:t>,</w:t>
-      </w:r>
-      <w:r>
-        <w:rPr>
-          <w:vanish w:val="0"/>
-        </w:rPr>
-        <w:t xml:space="preserve"> </w:t>
-      </w:r>
-      <w:r>
-        <w:rPr>
-          <w:vanish w:val="0"/>
-        </w:rPr>
-        <w:t>typically one to five. E</w:t>
-      </w:r>
-      <w:r>
-        <w:rPr>
-          <w:vanish w:val="0"/>
-        </w:rPr>
-        <w:t xml:space="preserve">xamples </w:t>
-      </w:r>
-      <w:r>
-        <w:rPr>
-          <w:vanish w:val="0"/>
-        </w:rPr>
-        <w:t>follow</w:t>
-      </w:r>
-      <w:r>
-        <w:rPr>
-          <w:vanish w:val="0"/>
-        </w:rPr>
-        <w:t>.</w:t>
-      </w:r>
-      <w:r>
-        <w:rPr>
-          <w:vanish w:val="0"/>
-        </w:rPr>
-        <w:t>]</w:t>
-      </w:r>
-    </w:p>
-    <w:p>
-      <w:pPr>
-        <w:pStyle w:val="Textoindependiente"/>
-        <w:numPr>
-          <w:ilvl w:val="0"/>
-          <w:numId w:val="28"/>
-        </w:numPr>
-        <w:ind w:left="360" w:firstLine="0"/>
-        <w:rPr>
-          <w:color w:val="0000FF"/>
-        </w:rPr>
-      </w:pPr>
-      <w:r>
-        <w:rPr>
-          <w:color w:val="0000FF"/>
-        </w:rPr>
-        <w:t xml:space="preserve">Address usability issues raised by </w:t>
-      </w:r>
-      <w:r>
-        <w:rPr>
-          <w:color w:val="0000FF"/>
-        </w:rPr>
-        <w:t>D</w:t>
-      </w:r>
-      <w:r>
-        <w:rPr>
-          <w:color w:val="0000FF"/>
-        </w:rPr>
-        <w:t>epartment X</w:t>
-      </w:r>
-      <w:r>
-        <w:rPr>
-          <w:color w:val="0000FF"/>
-        </w:rPr>
-        <w:t>.</w:t>
-      </w:r>
-    </w:p>
-    <w:p>
-      <w:pPr>
-        <w:pStyle w:val="Textoindependiente"/>
-        <w:numPr>
-          <w:ilvl w:val="0"/>
-          <w:numId w:val="28"/>
-        </w:numPr>
-        <w:ind w:left="360" w:firstLine="0"/>
-        <w:rPr>
-          <w:color w:val="0000FF"/>
-        </w:rPr>
-      </w:pPr>
-      <w:r>
-        <w:rPr>
-          <w:color w:val="0000FF"/>
-        </w:rPr>
-        <w:t xml:space="preserve">Deliver key scenarios </w:t>
-      </w:r>
-      <w:r>
-        <w:rPr>
-          <w:color w:val="0000FF"/>
-        </w:rPr>
-        <w:t xml:space="preserve">that </w:t>
-      </w:r>
-      <w:r>
-        <w:rPr>
-          <w:color w:val="0000FF"/>
-        </w:rPr>
-        <w:t>showcas</w:t>
-      </w:r>
-      <w:r>
-        <w:rPr>
-          <w:color w:val="0000FF"/>
-        </w:rPr>
-        <w:t>e</w:t>
-      </w:r>
-      <w:r>
-        <w:rPr>
-          <w:color w:val="0000FF"/>
-        </w:rPr>
-        <w:t xml:space="preserve"> meaningful integration with System Y</w:t>
-      </w:r>
-      <w:r>
-        <w:rPr>
-          <w:color w:val="0000FF"/>
-        </w:rPr>
-        <w:t>.</w:t>
-      </w:r>
-    </w:p>
-    <w:p>
-      <w:pPr>
-        <w:pStyle w:val="Textoindependiente"/>
-        <w:numPr>
-          <w:ilvl w:val="0"/>
-          <w:numId w:val="28"/>
-        </w:numPr>
-        <w:ind w:left="360" w:firstLine="0"/>
-        <w:rPr>
-          <w:color w:val="0000FF"/>
-        </w:rPr>
-      </w:pPr>
-      <w:r>
-        <w:rPr>
-          <w:color w:val="0000FF"/>
-        </w:rPr>
-        <w:t xml:space="preserve">Present </w:t>
-      </w:r>
-      <w:r>
-        <w:rPr>
-          <w:color w:val="0000FF"/>
-        </w:rPr>
-        <w:t xml:space="preserve">a technical </w:t>
-      </w:r>
-      <w:r>
-        <w:rPr>
-          <w:color w:val="0000FF"/>
-        </w:rPr>
-        <w:t>demonstration (demo)</w:t>
-      </w:r>
-      <w:r>
-        <w:rPr>
-          <w:color w:val="0000FF"/>
-        </w:rPr>
-        <w:t>.</w:t>
-      </w:r>
     </w:p>
     <w:p>
       <w:pPr>
@@ -770,188 +421,6 @@
         <w:t>esleipenak</w:t>
       </w:r>
       <w:proofErr w:type="spellEnd"/>
-    </w:p>
-    <w:p>
-      <w:pPr>
-        <w:pStyle w:val="InfoBlue"/>
-        <w:rPr>
-          <w:vanish w:val="0"/>
-        </w:rPr>
-      </w:pPr>
-      <w:r>
-        <w:rPr>
-          <w:vanish w:val="0"/>
-        </w:rPr>
-        <w:t>[This section should reference</w:t>
-      </w:r>
-      <w:r>
-        <w:rPr>
-          <w:vanish w:val="0"/>
-        </w:rPr>
-        <w:t xml:space="preserve"> </w:t>
-      </w:r>
-      <w:r>
-        <w:rPr>
-          <w:b/>
-          <w:bCs/>
-          <w:vanish w:val="0"/>
-        </w:rPr>
-        <w:t>either</w:t>
-      </w:r>
-      <w:r>
-        <w:rPr>
-          <w:vanish w:val="0"/>
-        </w:rPr>
-        <w:t xml:space="preserve"> the Work Items List</w:t>
-      </w:r>
-      <w:r>
-        <w:rPr>
-          <w:vanish w:val="0"/>
-        </w:rPr>
-        <w:t>,</w:t>
-      </w:r>
-      <w:r>
-        <w:rPr>
-          <w:vanish w:val="0"/>
-        </w:rPr>
-        <w:t xml:space="preserve"> which provides information about what </w:t>
-      </w:r>
-      <w:r>
-        <w:rPr>
-          <w:vanish w:val="0"/>
-        </w:rPr>
-        <w:t>Work Item</w:t>
-      </w:r>
-      <w:r>
-        <w:rPr>
-          <w:vanish w:val="0"/>
-        </w:rPr>
-        <w:t xml:space="preserve">s are to be addressed in which iteration by whom, </w:t>
-      </w:r>
-      <w:r>
-        <w:rPr>
-          <w:b/>
-          <w:bCs/>
-          <w:vanish w:val="0"/>
-        </w:rPr>
-        <w:t>or</w:t>
-      </w:r>
-      <w:r>
-        <w:rPr>
-          <w:vanish w:val="0"/>
-        </w:rPr>
-        <w:t xml:space="preserve"> specifically call out the Work </w:t>
-      </w:r>
-      <w:r>
-        <w:rPr>
-          <w:vanish w:val="0"/>
-        </w:rPr>
-        <w:t>I</w:t>
-      </w:r>
-      <w:r>
-        <w:rPr>
-          <w:vanish w:val="0"/>
-        </w:rPr>
-        <w:t>tems Lists to</w:t>
-      </w:r>
-      <w:r>
-        <w:rPr>
-          <w:vanish w:val="0"/>
-        </w:rPr>
-        <w:t xml:space="preserve"> a</w:t>
-      </w:r>
-      <w:r>
-        <w:rPr>
-          <w:vanish w:val="0"/>
-        </w:rPr>
-        <w:t xml:space="preserve">ddress in this iteration. The preferred solution depends on </w:t>
-      </w:r>
-      <w:proofErr w:type="gramStart"/>
-      <w:r>
-        <w:rPr>
-          <w:vanish w:val="0"/>
-        </w:rPr>
-        <w:t>whether or not</w:t>
-      </w:r>
-      <w:proofErr w:type="gramEnd"/>
-      <w:r>
-        <w:rPr>
-          <w:vanish w:val="0"/>
-        </w:rPr>
-        <w:t xml:space="preserve"> it is trivial for team members to find the subset of all </w:t>
-      </w:r>
-      <w:r>
-        <w:rPr>
-          <w:vanish w:val="0"/>
-        </w:rPr>
-        <w:t>Work Item</w:t>
-      </w:r>
-      <w:r>
-        <w:rPr>
-          <w:vanish w:val="0"/>
-        </w:rPr>
-        <w:t xml:space="preserve">s that are assigned to the iteration </w:t>
-      </w:r>
-      <w:r>
-        <w:rPr>
-          <w:vanish w:val="0"/>
-        </w:rPr>
-        <w:t xml:space="preserve">by </w:t>
-      </w:r>
-      <w:r>
-        <w:rPr>
-          <w:vanish w:val="0"/>
-        </w:rPr>
-        <w:t xml:space="preserve">using </w:t>
-      </w:r>
-      <w:r>
-        <w:rPr>
-          <w:vanish w:val="0"/>
-        </w:rPr>
-        <w:t xml:space="preserve">search methods, rather </w:t>
-      </w:r>
-      <w:r>
-        <w:rPr>
-          <w:vanish w:val="0"/>
-        </w:rPr>
-        <w:t xml:space="preserve">than the </w:t>
-      </w:r>
-      <w:r>
-        <w:rPr>
-          <w:vanish w:val="0"/>
-        </w:rPr>
-        <w:t>I</w:t>
-      </w:r>
-      <w:r>
-        <w:rPr>
-          <w:vanish w:val="0"/>
-        </w:rPr>
-        <w:t xml:space="preserve">teration </w:t>
-      </w:r>
-      <w:r>
-        <w:rPr>
-          <w:vanish w:val="0"/>
-        </w:rPr>
-        <w:t>P</w:t>
-      </w:r>
-      <w:r>
-        <w:rPr>
-          <w:vanish w:val="0"/>
-        </w:rPr>
-        <w:t>lan</w:t>
-      </w:r>
-      <w:r>
-        <w:rPr>
-          <w:vanish w:val="0"/>
-        </w:rPr>
-        <w:t>.</w:t>
-      </w:r>
-      <w:r>
-        <w:rPr>
-          <w:vanish w:val="0"/>
-        </w:rPr>
-        <w:t>]</w:t>
-      </w:r>
     </w:p>
     <w:tbl>
       <w:tblPr>
@@ -2165,7 +1634,6 @@
                 <w:szCs w:val="18"/>
                 <w:lang w:val="es-ES" w:eastAsia="es-ES"/>
               </w:rPr>
-              <w:lastRenderedPageBreak/>
               <w:t>Memoriaren</w:t>
             </w:r>
             <w:proofErr w:type="spellEnd"/>
@@ -5221,6 +4689,7 @@
                 <w:sz w:val="18"/>
                 <w:szCs w:val="18"/>
               </w:rPr>
+              <w:lastRenderedPageBreak/>
               <w:t>IOSystem</w:t>
             </w:r>
             <w:proofErr w:type="spellEnd"/>
@@ -5230,25 +4699,7 @@
                 <w:sz w:val="18"/>
                 <w:szCs w:val="18"/>
               </w:rPr>
-              <w:t xml:space="preserve"> - </w:t>
-            </w:r>
-            <w:proofErr w:type="spellStart"/>
-            <w:r>
-              <w:rPr>
-                <w:rFonts w:ascii="Arial" w:hAnsi="Arial" w:cs="Arial"/>
-                <w:sz w:val="18"/>
-                <w:szCs w:val="18"/>
-              </w:rPr>
-              <w:t>Datu</w:t>
-            </w:r>
-            <w:proofErr w:type="spellEnd"/>
-            <w:r>
-              <w:rPr>
-                <w:rFonts w:ascii="Arial" w:hAnsi="Arial" w:cs="Arial"/>
-                <w:sz w:val="18"/>
-                <w:szCs w:val="18"/>
-              </w:rPr>
-              <w:t xml:space="preserve"> </w:t>
+              <w:t xml:space="preserve"> - Datu </w:t>
             </w:r>
             <w:proofErr w:type="spellStart"/>
             <w:r>
@@ -5563,26 +5014,6 @@
         <w:t>Arazoak</w:t>
       </w:r>
       <w:proofErr w:type="spellEnd"/>
-    </w:p>
-    <w:p>
-      <w:pPr>
-        <w:pStyle w:val="InfoBlue"/>
-        <w:rPr>
-          <w:vanish w:val="0"/>
-        </w:rPr>
-      </w:pPr>
-      <w:r>
-        <w:rPr>
-          <w:vanish w:val="0"/>
-        </w:rPr>
-        <w:t xml:space="preserve"> </w:t>
-      </w:r>
-      <w:r>
-        <w:rPr>
-          <w:vanish w:val="0"/>
-        </w:rPr>
-        <w:t>[List any issues to be solved during the iteration. Update status when new issues are reported during the daily meetings]</w:t>
-      </w:r>
     </w:p>
     <w:tbl>
       <w:tblPr>
@@ -6930,178 +6361,95 @@
     </w:p>
     <w:p>
       <w:pPr>
-        <w:pStyle w:val="InfoBlue"/>
+        <w:pStyle w:val="Prrafodelista"/>
+        <w:numPr>
+          <w:ilvl w:val="0"/>
+          <w:numId w:val="41"/>
+        </w:numPr>
         <w:rPr>
-          <w:vanish w:val="0"/>
+          <w:b/>
         </w:rPr>
       </w:pPr>
-      <w:r>
-        <w:rPr>
-          <w:vanish w:val="0"/>
-        </w:rPr>
-        <w:t xml:space="preserve">[A brief description of how to evaluate </w:t>
-      </w:r>
-      <w:r>
-        <w:rPr>
-          <w:vanish w:val="0"/>
-        </w:rPr>
-        <w:t xml:space="preserve">whether </w:t>
-      </w:r>
-      <w:r>
-        <w:rPr>
-          <w:vanish w:val="0"/>
-        </w:rPr>
-        <w:t>the high-level objectives were met</w:t>
-      </w:r>
-      <w:r>
-        <w:rPr>
-          <w:vanish w:val="0"/>
-        </w:rPr>
-        <w:t>. Examples follow.</w:t>
-      </w:r>
-      <w:r>
-        <w:rPr>
-          <w:vanish w:val="0"/>
-        </w:rPr>
-        <w:t>]</w:t>
+      <w:proofErr w:type="spellStart"/>
+      <w:r>
+        <w:t>Iterazio</w:t>
+      </w:r>
+      <w:proofErr w:type="spellEnd"/>
+      <w:r>
+        <w:t xml:space="preserve"> </w:t>
+      </w:r>
+      <w:proofErr w:type="spellStart"/>
+      <w:r>
+        <w:t>honetako</w:t>
+      </w:r>
+      <w:proofErr w:type="spellEnd"/>
+      <w:r>
+        <w:t xml:space="preserve"> </w:t>
+      </w:r>
+      <w:proofErr w:type="spellStart"/>
+      <w:r>
+        <w:t>planifikatutako</w:t>
+      </w:r>
+      <w:proofErr w:type="spellEnd"/>
+      <w:r>
+        <w:t xml:space="preserve"> </w:t>
+      </w:r>
+      <w:proofErr w:type="spellStart"/>
+      <w:r>
+        <w:t>goi-mailako</w:t>
+      </w:r>
+      <w:proofErr w:type="spellEnd"/>
+      <w:r>
+        <w:t xml:space="preserve"> </w:t>
+      </w:r>
+      <w:proofErr w:type="spellStart"/>
+      <w:r>
+        <w:t>helburu</w:t>
+      </w:r>
+      <w:proofErr w:type="spellEnd"/>
+      <w:r>
+        <w:t xml:space="preserve"> </w:t>
+      </w:r>
+      <w:proofErr w:type="spellStart"/>
+      <w:r>
+        <w:t>gehienak</w:t>
+      </w:r>
+      <w:proofErr w:type="spellEnd"/>
+      <w:r>
+        <w:t xml:space="preserve"> </w:t>
+      </w:r>
+      <w:proofErr w:type="spellStart"/>
+      <w:r>
+        <w:t>betetzea</w:t>
+      </w:r>
+      <w:proofErr w:type="spellEnd"/>
+      <w:r>
+        <w:t>.</w:t>
       </w:r>
     </w:p>
     <w:p>
       <w:pPr>
-        <w:pStyle w:val="Ttulo2"/>
+        <w:pStyle w:val="Prrafodelista"/>
         <w:rPr>
-          <w:b w:val="0"/>
-          <w:bCs/>
+          <w:b/>
         </w:rPr>
       </w:pPr>
-      <w:proofErr w:type="spellStart"/>
-      <w:r>
-        <w:rPr>
-          <w:b w:val="0"/>
-          <w:bCs/>
-        </w:rPr>
-        <w:lastRenderedPageBreak/>
-        <w:t>Iterazio</w:t>
-      </w:r>
-      <w:proofErr w:type="spellEnd"/>
-      <w:r>
-        <w:rPr>
-          <w:b w:val="0"/>
-          <w:bCs/>
-        </w:rPr>
-        <w:t xml:space="preserve"> </w:t>
-      </w:r>
-      <w:proofErr w:type="spellStart"/>
-      <w:r>
-        <w:rPr>
-          <w:b w:val="0"/>
-          <w:bCs/>
-        </w:rPr>
-        <w:t>honetako</w:t>
-      </w:r>
-      <w:proofErr w:type="spellEnd"/>
-      <w:r>
-        <w:rPr>
-          <w:b w:val="0"/>
-          <w:bCs/>
-        </w:rPr>
-        <w:t xml:space="preserve"> </w:t>
-      </w:r>
-      <w:proofErr w:type="spellStart"/>
-      <w:r>
-        <w:rPr>
-          <w:b w:val="0"/>
-          <w:bCs/>
-        </w:rPr>
-        <w:t>planifikatutako</w:t>
-      </w:r>
-      <w:proofErr w:type="spellEnd"/>
-      <w:r>
-        <w:rPr>
-          <w:b w:val="0"/>
-          <w:bCs/>
-        </w:rPr>
-        <w:t xml:space="preserve"> </w:t>
-      </w:r>
-      <w:proofErr w:type="spellStart"/>
-      <w:r>
-        <w:rPr>
-          <w:b w:val="0"/>
-          <w:bCs/>
-        </w:rPr>
-        <w:t>goi-mailako</w:t>
-      </w:r>
-      <w:proofErr w:type="spellEnd"/>
-      <w:r>
-        <w:rPr>
-          <w:b w:val="0"/>
-          <w:bCs/>
-        </w:rPr>
-        <w:t xml:space="preserve"> </w:t>
-      </w:r>
-      <w:proofErr w:type="spellStart"/>
-      <w:r>
-        <w:rPr>
-          <w:b w:val="0"/>
-          <w:bCs/>
-        </w:rPr>
-        <w:t>helburu</w:t>
-      </w:r>
-      <w:proofErr w:type="spellEnd"/>
-      <w:r>
-        <w:rPr>
-          <w:b w:val="0"/>
-          <w:bCs/>
-        </w:rPr>
-        <w:t xml:space="preserve"> </w:t>
-      </w:r>
-      <w:proofErr w:type="spellStart"/>
-      <w:r>
-        <w:rPr>
-          <w:b w:val="0"/>
-          <w:bCs/>
-        </w:rPr>
-        <w:t>gehienak</w:t>
-      </w:r>
-      <w:proofErr w:type="spellEnd"/>
-      <w:r>
-        <w:rPr>
-          <w:b w:val="0"/>
-          <w:bCs/>
-        </w:rPr>
-        <w:t xml:space="preserve"> </w:t>
-      </w:r>
-      <w:proofErr w:type="spellStart"/>
-      <w:r>
-        <w:rPr>
-          <w:b w:val="0"/>
-          <w:bCs/>
-        </w:rPr>
-        <w:t>betetzea</w:t>
-      </w:r>
-      <w:proofErr w:type="spellEnd"/>
-      <w:r>
-        <w:rPr>
-          <w:b w:val="0"/>
-          <w:bCs/>
-        </w:rPr>
-        <w:t>.</w:t>
-      </w:r>
     </w:p>
     <w:p>
       <w:pPr>
-        <w:pStyle w:val="Ttulo2"/>
+        <w:pStyle w:val="Prrafodelista"/>
+        <w:numPr>
+          <w:ilvl w:val="0"/>
+          <w:numId w:val="41"/>
+        </w:numPr>
         <w:rPr>
-          <w:b w:val="0"/>
-          <w:bCs/>
+          <w:b/>
           <w:lang w:val="es-ES"/>
         </w:rPr>
       </w:pPr>
       <w:proofErr w:type="spellStart"/>
       <w:r>
         <w:rPr>
-          <w:b w:val="0"/>
-          <w:bCs/>
           <w:lang w:val="es-ES"/>
         </w:rPr>
         <w:t>Iterazio</w:t>
@@ -7109,8 +6457,6 @@
       <w:proofErr w:type="spellEnd"/>
       <w:r>
         <w:rPr>
-          <w:b w:val="0"/>
-          <w:bCs/>
           <w:lang w:val="es-ES"/>
         </w:rPr>
         <w:t xml:space="preserve"> </w:t>
@@ -7118,8 +6464,6 @@
       <w:proofErr w:type="spellStart"/>
       <w:r>
         <w:rPr>
-          <w:b w:val="0"/>
-          <w:bCs/>
           <w:lang w:val="es-ES"/>
         </w:rPr>
         <w:t>honetako</w:t>
@@ -7127,8 +6471,6 @@
       <w:proofErr w:type="spellEnd"/>
       <w:r>
         <w:rPr>
-          <w:b w:val="0"/>
-          <w:bCs/>
           <w:lang w:val="es-ES"/>
         </w:rPr>
         <w:t xml:space="preserve"> </w:t>
@@ -7136,8 +6478,6 @@
       <w:proofErr w:type="spellStart"/>
       <w:r>
         <w:rPr>
-          <w:b w:val="0"/>
-          <w:bCs/>
           <w:lang w:val="es-ES"/>
         </w:rPr>
         <w:t>planifikatutako</w:t>
@@ -7145,8 +6485,6 @@
       <w:proofErr w:type="spellEnd"/>
       <w:r>
         <w:rPr>
-          <w:b w:val="0"/>
-          <w:bCs/>
           <w:lang w:val="es-ES"/>
         </w:rPr>
         <w:t xml:space="preserve"> </w:t>
@@ -7154,8 +6492,6 @@
       <w:proofErr w:type="spellStart"/>
       <w:r>
         <w:rPr>
-          <w:b w:val="0"/>
-          <w:bCs/>
           <w:lang w:val="es-ES"/>
         </w:rPr>
         <w:t>lan-ataza</w:t>
@@ -7163,8 +6499,6 @@
       <w:proofErr w:type="spellEnd"/>
       <w:r>
         <w:rPr>
-          <w:b w:val="0"/>
-          <w:bCs/>
           <w:lang w:val="es-ES"/>
         </w:rPr>
         <w:t xml:space="preserve"> </w:t>
@@ -7172,8 +6506,6 @@
       <w:proofErr w:type="spellStart"/>
       <w:r>
         <w:rPr>
-          <w:b w:val="0"/>
-          <w:bCs/>
           <w:lang w:val="es-ES"/>
         </w:rPr>
         <w:t>gehienak</w:t>
@@ -7181,8 +6513,6 @@
       <w:proofErr w:type="spellEnd"/>
       <w:r>
         <w:rPr>
-          <w:b w:val="0"/>
-          <w:bCs/>
           <w:lang w:val="es-ES"/>
         </w:rPr>
         <w:t xml:space="preserve"> </w:t>
@@ -7190,8 +6520,6 @@
       <w:proofErr w:type="spellStart"/>
       <w:r>
         <w:rPr>
-          <w:b w:val="0"/>
-          <w:bCs/>
           <w:lang w:val="es-ES"/>
         </w:rPr>
         <w:t>gauzatzea</w:t>
@@ -7199,8 +6527,6 @@
       <w:proofErr w:type="spellEnd"/>
       <w:r>
         <w:rPr>
-          <w:b w:val="0"/>
-          <w:bCs/>
           <w:lang w:val="es-ES"/>
         </w:rPr>
         <w:t>.</w:t>
@@ -7208,18 +6534,27 @@
     </w:p>
     <w:p>
       <w:pPr>
-        <w:pStyle w:val="Ttulo2"/>
         <w:rPr>
-          <w:b w:val="0"/>
-          <w:bCs/>
+          <w:b/>
           <w:lang w:val="es-ES"/>
         </w:rPr>
       </w:pPr>
+    </w:p>
+    <w:p>
+      <w:pPr>
+        <w:pStyle w:val="Prrafodelista"/>
+        <w:numPr>
+          <w:ilvl w:val="0"/>
+          <w:numId w:val="41"/>
+        </w:numPr>
+        <w:rPr>
+          <w:b/>
+          <w:lang w:val="es-ES"/>
+        </w:rPr>
+      </w:pPr>
       <w:proofErr w:type="spellStart"/>
       <w:r>
         <w:rPr>
-          <w:b w:val="0"/>
-          <w:bCs/>
           <w:lang w:val="es-ES"/>
         </w:rPr>
         <w:t>Iterazio</w:t>
@@ -7227,8 +6562,6 @@
       <w:proofErr w:type="spellEnd"/>
       <w:r>
         <w:rPr>
-          <w:b w:val="0"/>
-          <w:bCs/>
           <w:lang w:val="es-ES"/>
         </w:rPr>
         <w:t xml:space="preserve"> </w:t>
@@ -7236,8 +6569,6 @@
       <w:proofErr w:type="spellStart"/>
       <w:r>
         <w:rPr>
-          <w:b w:val="0"/>
-          <w:bCs/>
           <w:lang w:val="es-ES"/>
         </w:rPr>
         <w:t>honetako</w:t>
@@ -7245,8 +6576,6 @@
       <w:proofErr w:type="spellEnd"/>
       <w:r>
         <w:rPr>
-          <w:b w:val="0"/>
-          <w:bCs/>
           <w:lang w:val="es-ES"/>
         </w:rPr>
         <w:t xml:space="preserve"> </w:t>
@@ -7254,8 +6583,6 @@
       <w:proofErr w:type="spellStart"/>
       <w:r>
         <w:rPr>
-          <w:b w:val="0"/>
-          <w:bCs/>
           <w:lang w:val="es-ES"/>
         </w:rPr>
         <w:t>arazaoak</w:t>
@@ -7263,8 +6590,6 @@
       <w:proofErr w:type="spellEnd"/>
       <w:r>
         <w:rPr>
-          <w:b w:val="0"/>
-          <w:bCs/>
           <w:lang w:val="es-ES"/>
         </w:rPr>
         <w:t xml:space="preserve"> </w:t>
@@ -7272,8 +6597,6 @@
       <w:proofErr w:type="spellStart"/>
       <w:r>
         <w:rPr>
-          <w:b w:val="0"/>
-          <w:bCs/>
           <w:lang w:val="es-ES"/>
         </w:rPr>
         <w:t>identifikatu</w:t>
@@ -7281,8 +6604,6 @@
       <w:proofErr w:type="spellEnd"/>
       <w:r>
         <w:rPr>
-          <w:b w:val="0"/>
-          <w:bCs/>
           <w:lang w:val="es-ES"/>
         </w:rPr>
         <w:t xml:space="preserve"> eta </w:t>
@@ -7290,8 +6611,6 @@
       <w:proofErr w:type="spellStart"/>
       <w:r>
         <w:rPr>
-          <w:b w:val="0"/>
-          <w:bCs/>
           <w:lang w:val="es-ES"/>
         </w:rPr>
         <w:t>konpontzea</w:t>
@@ -7299,8 +6618,6 @@
       <w:proofErr w:type="spellEnd"/>
       <w:r>
         <w:rPr>
-          <w:b w:val="0"/>
-          <w:bCs/>
           <w:lang w:val="es-ES"/>
         </w:rPr>
         <w:t xml:space="preserve"> </w:t>
@@ -7308,8 +6625,6 @@
       <w:proofErr w:type="spellStart"/>
       <w:r>
         <w:rPr>
-          <w:b w:val="0"/>
-          <w:bCs/>
           <w:lang w:val="es-ES"/>
         </w:rPr>
         <w:t>edo</w:t>
@@ -7317,8 +6632,6 @@
       <w:proofErr w:type="spellEnd"/>
       <w:r>
         <w:rPr>
-          <w:b w:val="0"/>
-          <w:bCs/>
           <w:lang w:val="es-ES"/>
         </w:rPr>
         <w:t xml:space="preserve"> </w:t>
@@ -7326,8 +6639,6 @@
       <w:proofErr w:type="spellStart"/>
       <w:r>
         <w:rPr>
-          <w:b w:val="0"/>
-          <w:bCs/>
           <w:lang w:val="es-ES"/>
         </w:rPr>
         <w:t>mitigatzea</w:t>
@@ -7335,8 +6646,6 @@
       <w:proofErr w:type="spellEnd"/>
       <w:r>
         <w:rPr>
-          <w:b w:val="0"/>
-          <w:bCs/>
           <w:lang w:val="es-ES"/>
         </w:rPr>
         <w:t>.</w:t>
@@ -7357,94 +6666,6 @@
         <w:t>Ebaluazioa</w:t>
       </w:r>
       <w:proofErr w:type="spellEnd"/>
-    </w:p>
-    <w:p>
-      <w:pPr>
-        <w:pStyle w:val="InfoBlue"/>
-        <w:rPr>
-          <w:vanish w:val="0"/>
-        </w:rPr>
-      </w:pPr>
-      <w:r>
-        <w:rPr>
-          <w:vanish w:val="0"/>
-        </w:rPr>
-        <w:t>[</w:t>
-      </w:r>
-      <w:r>
-        <w:rPr>
-          <w:vanish w:val="0"/>
-        </w:rPr>
-        <w:t>Use t</w:t>
-      </w:r>
-      <w:r>
-        <w:rPr>
-          <w:vanish w:val="0"/>
-        </w:rPr>
-        <w:t>his section for capturing and communicating</w:t>
-      </w:r>
-      <w:r>
-        <w:rPr>
-          <w:vanish w:val="0"/>
-        </w:rPr>
-        <w:t xml:space="preserve"> results and actions from assessments</w:t>
-      </w:r>
-      <w:r>
-        <w:rPr>
-          <w:vanish w:val="0"/>
-        </w:rPr>
-        <w:t>, which are</w:t>
-      </w:r>
-      <w:r>
-        <w:rPr>
-          <w:vanish w:val="0"/>
-        </w:rPr>
-        <w:t xml:space="preserve"> typically done at the end of each iteration</w:t>
-      </w:r>
-      <w:r>
-        <w:rPr>
-          <w:vanish w:val="0"/>
-        </w:rPr>
-        <w:t>.</w:t>
-      </w:r>
-      <w:r>
-        <w:rPr>
-          <w:vanish w:val="0"/>
-        </w:rPr>
-        <w:t xml:space="preserve"> </w:t>
-      </w:r>
-      <w:r>
-        <w:rPr>
-          <w:vanish w:val="0"/>
-        </w:rPr>
-        <w:t xml:space="preserve">If you </w:t>
-      </w:r>
-      <w:proofErr w:type="gramStart"/>
-      <w:r>
-        <w:rPr>
-          <w:vanish w:val="0"/>
-        </w:rPr>
-        <w:t>don’t</w:t>
-      </w:r>
-      <w:proofErr w:type="gramEnd"/>
-      <w:r>
-        <w:rPr>
-          <w:vanish w:val="0"/>
-        </w:rPr>
-        <w:t xml:space="preserve"> </w:t>
-      </w:r>
-      <w:r>
-        <w:rPr>
-          <w:vanish w:val="0"/>
-        </w:rPr>
-        <w:t xml:space="preserve">do this, </w:t>
-      </w:r>
-      <w:r>
-        <w:rPr>
-          <w:vanish w:val="0"/>
-        </w:rPr>
-        <w:t>the team may not be able to improve the way they develop software.]</w:t>
-      </w:r>
     </w:p>
     <w:tbl>
       <w:tblPr>
@@ -7744,129 +6965,134 @@
     <w:p/>
     <w:p>
       <w:pPr>
-        <w:pStyle w:val="Ttulo2"/>
+        <w:pStyle w:val="Prrafodelista"/>
         <w:numPr>
           <w:ilvl w:val="0"/>
-          <w:numId w:val="30"/>
+          <w:numId w:val="42"/>
         </w:numPr>
+        <w:rPr>
+          <w:b/>
+          <w:bCs/>
+        </w:rPr>
       </w:pPr>
       <w:proofErr w:type="spellStart"/>
       <w:r>
+        <w:rPr>
+          <w:b/>
+          <w:bCs/>
+        </w:rPr>
         <w:t>Helburuekiko</w:t>
       </w:r>
       <w:proofErr w:type="spellEnd"/>
       <w:r>
+        <w:rPr>
+          <w:b/>
+          <w:bCs/>
+        </w:rPr>
         <w:t xml:space="preserve"> </w:t>
       </w:r>
       <w:proofErr w:type="spellStart"/>
       <w:r>
+        <w:rPr>
+          <w:b/>
+          <w:bCs/>
+        </w:rPr>
         <w:t>ebaluazioa</w:t>
       </w:r>
       <w:proofErr w:type="spellEnd"/>
     </w:p>
     <w:p>
       <w:pPr>
-        <w:pStyle w:val="InfoBluelistitem"/>
-      </w:pPr>
-      <w:r>
-        <w:t xml:space="preserve">[Document whether you addressed the objectives as specified in the </w:t>
-      </w:r>
-      <w:r>
-        <w:t>I</w:t>
-      </w:r>
-      <w:r>
-        <w:t xml:space="preserve">teration </w:t>
-      </w:r>
-      <w:r>
-        <w:t>P</w:t>
-      </w:r>
-      <w:r>
-        <w:t>lan.]</w:t>
+        <w:ind w:firstLine="720"/>
+      </w:pPr>
+      <w:proofErr w:type="spellStart"/>
+      <w:r>
+        <w:t>Iterazio</w:t>
+      </w:r>
+      <w:proofErr w:type="spellEnd"/>
+      <w:r>
+        <w:t xml:space="preserve"> </w:t>
+      </w:r>
+      <w:proofErr w:type="spellStart"/>
+      <w:r>
+        <w:t>honetako</w:t>
+      </w:r>
+      <w:proofErr w:type="spellEnd"/>
+      <w:r>
+        <w:t xml:space="preserve"> </w:t>
+      </w:r>
+      <w:proofErr w:type="spellStart"/>
+      <w:r>
+        <w:t>planifikatutako</w:t>
+      </w:r>
+      <w:proofErr w:type="spellEnd"/>
+      <w:r>
+        <w:t xml:space="preserve"> </w:t>
+      </w:r>
+      <w:proofErr w:type="spellStart"/>
+      <w:r>
+        <w:t>goi-mailako</w:t>
+      </w:r>
+      <w:proofErr w:type="spellEnd"/>
+      <w:r>
+        <w:t xml:space="preserve"> </w:t>
+      </w:r>
+      <w:proofErr w:type="spellStart"/>
+      <w:r>
+        <w:t>helburu</w:t>
+      </w:r>
+      <w:proofErr w:type="spellEnd"/>
+      <w:r>
+        <w:t xml:space="preserve"> </w:t>
+      </w:r>
+      <w:proofErr w:type="spellStart"/>
+      <w:r>
+        <w:t>gehienak</w:t>
+      </w:r>
+      <w:proofErr w:type="spellEnd"/>
+      <w:r>
+        <w:t xml:space="preserve"> </w:t>
+      </w:r>
+      <w:proofErr w:type="spellStart"/>
+      <w:r>
+        <w:t>bete</w:t>
+      </w:r>
+      <w:proofErr w:type="spellEnd"/>
+      <w:r>
+        <w:t xml:space="preserve"> </w:t>
+      </w:r>
+      <w:proofErr w:type="spellStart"/>
+      <w:r>
+        <w:t>dira</w:t>
+      </w:r>
+      <w:proofErr w:type="spellEnd"/>
+      <w:r>
+        <w:t>.</w:t>
       </w:r>
     </w:p>
     <w:p>
       <w:pPr>
         <w:ind w:firstLine="720"/>
       </w:pPr>
-      <w:proofErr w:type="spellStart"/>
-      <w:r>
-        <w:t>Iterazio</w:t>
-      </w:r>
-      <w:proofErr w:type="spellEnd"/>
-      <w:r>
-        <w:t xml:space="preserve"> </w:t>
-      </w:r>
-      <w:proofErr w:type="spellStart"/>
-      <w:r>
-        <w:t>honetako</w:t>
-      </w:r>
-      <w:proofErr w:type="spellEnd"/>
-      <w:r>
-        <w:t xml:space="preserve"> </w:t>
-      </w:r>
-      <w:proofErr w:type="spellStart"/>
-      <w:r>
-        <w:t>planifikatutako</w:t>
-      </w:r>
-      <w:proofErr w:type="spellEnd"/>
-      <w:r>
-        <w:t xml:space="preserve"> </w:t>
-      </w:r>
-      <w:proofErr w:type="spellStart"/>
-      <w:r>
-        <w:t>goi-mailako</w:t>
-      </w:r>
-      <w:proofErr w:type="spellEnd"/>
-      <w:r>
-        <w:t xml:space="preserve"> </w:t>
-      </w:r>
-      <w:proofErr w:type="spellStart"/>
-      <w:r>
-        <w:t>helburu</w:t>
-      </w:r>
-      <w:proofErr w:type="spellEnd"/>
-      <w:r>
-        <w:t xml:space="preserve"> </w:t>
-      </w:r>
-      <w:proofErr w:type="spellStart"/>
-      <w:r>
-        <w:t>gehienak</w:t>
-      </w:r>
-      <w:proofErr w:type="spellEnd"/>
-      <w:r>
-        <w:t xml:space="preserve"> </w:t>
-      </w:r>
-      <w:proofErr w:type="spellStart"/>
-      <w:r>
-        <w:t>bete</w:t>
-      </w:r>
-      <w:proofErr w:type="spellEnd"/>
-      <w:r>
-        <w:t xml:space="preserve"> </w:t>
-      </w:r>
-      <w:proofErr w:type="spellStart"/>
-      <w:r>
-        <w:t>dira</w:t>
-      </w:r>
-      <w:proofErr w:type="spellEnd"/>
-      <w:r>
-        <w:t>.</w:t>
-      </w:r>
     </w:p>
     <w:p>
       <w:pPr>
-        <w:pStyle w:val="Ttulo2"/>
+        <w:pStyle w:val="Prrafodelista"/>
         <w:numPr>
           <w:ilvl w:val="0"/>
-          <w:numId w:val="29"/>
+          <w:numId w:val="42"/>
         </w:numPr>
         <w:rPr>
+          <w:b/>
+          <w:bCs/>
           <w:lang w:val="es-ES"/>
         </w:rPr>
       </w:pPr>
       <w:proofErr w:type="spellStart"/>
       <w:r>
         <w:rPr>
+          <w:b/>
+          <w:bCs/>
           <w:lang w:val="es-ES"/>
         </w:rPr>
         <w:t>Planifikatutako</w:t>
@@ -7874,6 +7100,8 @@
       <w:proofErr w:type="spellEnd"/>
       <w:r>
         <w:rPr>
+          <w:b/>
+          <w:bCs/>
           <w:lang w:val="es-ES"/>
         </w:rPr>
         <w:t xml:space="preserve"> eta </w:t>
@@ -7881,6 +7109,8 @@
       <w:proofErr w:type="spellStart"/>
       <w:r>
         <w:rPr>
+          <w:b/>
+          <w:bCs/>
           <w:lang w:val="es-ES"/>
         </w:rPr>
         <w:t>burututako</w:t>
@@ -7888,6 +7118,8 @@
       <w:proofErr w:type="spellEnd"/>
       <w:r>
         <w:rPr>
+          <w:b/>
+          <w:bCs/>
           <w:lang w:val="es-ES"/>
         </w:rPr>
         <w:t xml:space="preserve"> </w:t>
@@ -7895,6 +7127,8 @@
       <w:proofErr w:type="spellStart"/>
       <w:r>
         <w:rPr>
+          <w:b/>
+          <w:bCs/>
           <w:lang w:val="es-ES"/>
         </w:rPr>
         <w:t>lan</w:t>
@@ -7902,6 +7136,8 @@
       <w:proofErr w:type="spellEnd"/>
       <w:r>
         <w:rPr>
+          <w:b/>
+          <w:bCs/>
           <w:lang w:val="es-ES"/>
         </w:rPr>
         <w:t xml:space="preserve"> </w:t>
@@ -7909,198 +7145,153 @@
       <w:proofErr w:type="spellStart"/>
       <w:r>
         <w:rPr>
+          <w:b/>
+          <w:bCs/>
           <w:lang w:val="es-ES"/>
         </w:rPr>
-        <w:t>a</w:t>
-      </w:r>
-      <w:r>
-        <w:rPr>
-          <w:lang w:val="es-ES"/>
-        </w:rPr>
-        <w:t>tazak</w:t>
+        <w:t>atazak</w:t>
       </w:r>
       <w:proofErr w:type="spellEnd"/>
     </w:p>
     <w:p>
       <w:pPr>
-        <w:pStyle w:val="InfoBluelistitem"/>
-      </w:pPr>
-      <w:r>
-        <w:t xml:space="preserve">[Summarize whether all </w:t>
-      </w:r>
-      <w:r>
-        <w:t>Work Item</w:t>
-      </w:r>
-      <w:r>
-        <w:t xml:space="preserve">s planned to be addressed in the iteration were addressed, and which </w:t>
-      </w:r>
-      <w:r>
-        <w:t>Work Item</w:t>
-      </w:r>
-      <w:r>
-        <w:t>s were postponed or added.]</w:t>
+        <w:ind w:firstLine="720"/>
+      </w:pPr>
+      <w:proofErr w:type="spellStart"/>
+      <w:r>
+        <w:t>Iterazio</w:t>
+      </w:r>
+      <w:proofErr w:type="spellEnd"/>
+      <w:r>
+        <w:t xml:space="preserve"> </w:t>
+      </w:r>
+      <w:proofErr w:type="spellStart"/>
+      <w:r>
+        <w:t>honetako</w:t>
+      </w:r>
+      <w:proofErr w:type="spellEnd"/>
+      <w:r>
+        <w:t xml:space="preserve"> </w:t>
+      </w:r>
+      <w:proofErr w:type="spellStart"/>
+      <w:r>
+        <w:t>planifikatutako</w:t>
+      </w:r>
+      <w:proofErr w:type="spellEnd"/>
+      <w:r>
+        <w:t xml:space="preserve"> </w:t>
+      </w:r>
+      <w:proofErr w:type="spellStart"/>
+      <w:r>
+        <w:t>lan-ataza</w:t>
+      </w:r>
+      <w:proofErr w:type="spellEnd"/>
+      <w:r>
+        <w:t xml:space="preserve"> </w:t>
+      </w:r>
+      <w:proofErr w:type="spellStart"/>
+      <w:r>
+        <w:t>gehienak</w:t>
+      </w:r>
+      <w:proofErr w:type="spellEnd"/>
+      <w:r>
+        <w:t xml:space="preserve"> </w:t>
+      </w:r>
+      <w:proofErr w:type="spellStart"/>
+      <w:r>
+        <w:t>bete</w:t>
+      </w:r>
+      <w:proofErr w:type="spellEnd"/>
+      <w:r>
+        <w:t xml:space="preserve"> </w:t>
+      </w:r>
+      <w:proofErr w:type="spellStart"/>
+      <w:r>
+        <w:t>dira</w:t>
+      </w:r>
+      <w:proofErr w:type="spellEnd"/>
+      <w:r>
+        <w:t>.</w:t>
       </w:r>
     </w:p>
     <w:p>
       <w:pPr>
-        <w:ind w:firstLine="720"/>
-      </w:pPr>
-      <w:proofErr w:type="spellStart"/>
-      <w:r>
-        <w:t>Iterazio</w:t>
-      </w:r>
-      <w:proofErr w:type="spellEnd"/>
-      <w:r>
-        <w:t xml:space="preserve"> </w:t>
-      </w:r>
-      <w:proofErr w:type="spellStart"/>
-      <w:r>
-        <w:t>honetako</w:t>
-      </w:r>
-      <w:proofErr w:type="spellEnd"/>
-      <w:r>
-        <w:t xml:space="preserve"> </w:t>
-      </w:r>
-      <w:proofErr w:type="spellStart"/>
-      <w:r>
-        <w:t>planifikatutako</w:t>
-      </w:r>
-      <w:proofErr w:type="spellEnd"/>
-      <w:r>
-        <w:t xml:space="preserve"> </w:t>
-      </w:r>
-      <w:proofErr w:type="spellStart"/>
-      <w:r>
-        <w:t>lan-ataza</w:t>
-      </w:r>
-      <w:proofErr w:type="spellEnd"/>
-      <w:r>
-        <w:t xml:space="preserve"> </w:t>
-      </w:r>
-      <w:proofErr w:type="spellStart"/>
-      <w:r>
-        <w:t>gehienak</w:t>
-      </w:r>
-      <w:proofErr w:type="spellEnd"/>
-      <w:r>
-        <w:t xml:space="preserve"> </w:t>
-      </w:r>
-      <w:proofErr w:type="spellStart"/>
-      <w:r>
-        <w:t>bete</w:t>
-      </w:r>
-      <w:proofErr w:type="spellEnd"/>
-      <w:r>
-        <w:t xml:space="preserve"> </w:t>
-      </w:r>
-      <w:proofErr w:type="spellStart"/>
-      <w:r>
-        <w:t>dira</w:t>
-      </w:r>
-      <w:proofErr w:type="spellEnd"/>
-      <w:r>
-        <w:t>.</w:t>
-      </w:r>
+        <w:pStyle w:val="Prrafodelista"/>
+        <w:rPr>
+          <w:b/>
+          <w:bCs/>
+        </w:rPr>
+      </w:pPr>
     </w:p>
     <w:p>
       <w:pPr>
-        <w:pStyle w:val="Ttulo2"/>
+        <w:pStyle w:val="Prrafodelista"/>
         <w:numPr>
           <w:ilvl w:val="0"/>
-          <w:numId w:val="29"/>
+          <w:numId w:val="42"/>
         </w:numPr>
+        <w:rPr>
+          <w:b/>
+          <w:bCs/>
+        </w:rPr>
       </w:pPr>
       <w:proofErr w:type="spellStart"/>
       <w:r>
+        <w:rPr>
+          <w:b/>
+          <w:bCs/>
+        </w:rPr>
         <w:t>Ebaluazio</w:t>
       </w:r>
       <w:proofErr w:type="spellEnd"/>
       <w:r>
+        <w:rPr>
+          <w:b/>
+          <w:bCs/>
+        </w:rPr>
         <w:t xml:space="preserve"> </w:t>
       </w:r>
       <w:proofErr w:type="spellStart"/>
       <w:r>
+        <w:rPr>
+          <w:b/>
+          <w:bCs/>
+        </w:rPr>
         <w:t>irizpideen</w:t>
       </w:r>
       <w:proofErr w:type="spellEnd"/>
       <w:r>
+        <w:rPr>
+          <w:b/>
+          <w:bCs/>
+        </w:rPr>
         <w:t xml:space="preserve"> </w:t>
       </w:r>
       <w:proofErr w:type="spellStart"/>
       <w:r>
+        <w:rPr>
+          <w:b/>
+          <w:bCs/>
+        </w:rPr>
         <w:t>araberako</w:t>
       </w:r>
       <w:proofErr w:type="spellEnd"/>
       <w:r>
+        <w:rPr>
+          <w:b/>
+          <w:bCs/>
+        </w:rPr>
         <w:t xml:space="preserve"> </w:t>
       </w:r>
       <w:proofErr w:type="spellStart"/>
       <w:r>
+        <w:rPr>
+          <w:b/>
+          <w:bCs/>
+        </w:rPr>
         <w:t>ebaluazioa</w:t>
       </w:r>
       <w:proofErr w:type="spellEnd"/>
-    </w:p>
-    <w:p>
-      <w:pPr>
-        <w:pStyle w:val="InfoBluelistitem"/>
-      </w:pPr>
-      <w:r>
-        <w:t xml:space="preserve">[Document whether you met the evaluation criteria as specified in the </w:t>
-      </w:r>
-      <w:r>
-        <w:t>I</w:t>
-      </w:r>
-      <w:r>
-        <w:t xml:space="preserve">teration </w:t>
-      </w:r>
-      <w:r>
-        <w:t>P</w:t>
-      </w:r>
-      <w:r>
-        <w:t xml:space="preserve">lan. This could include information such as “Demo for </w:t>
-      </w:r>
-      <w:r>
-        <w:t>D</w:t>
-      </w:r>
-      <w:r>
-        <w:t>epartment X was well</w:t>
-      </w:r>
-      <w:r>
-        <w:t>-</w:t>
-      </w:r>
-      <w:r>
-        <w:t>received, with some concerns raised around usability</w:t>
-      </w:r>
-      <w:r>
-        <w:t>,</w:t>
-      </w:r>
-      <w:r>
-        <w:t>”</w:t>
-      </w:r>
-      <w:r>
-        <w:t xml:space="preserve"> or </w:t>
-      </w:r>
-      <w:r>
-        <w:t xml:space="preserve">“495 test cases were automated with a 98% pass rate. 9 test cases were deferred </w:t>
-      </w:r>
-      <w:r>
-        <w:t xml:space="preserve">because the </w:t>
-      </w:r>
-      <w:r>
-        <w:t xml:space="preserve">corresponding </w:t>
-      </w:r>
-      <w:r>
-        <w:t>Work Item</w:t>
-      </w:r>
-      <w:r>
-        <w:t xml:space="preserve">s </w:t>
-      </w:r>
-      <w:r>
-        <w:t xml:space="preserve">were </w:t>
-      </w:r>
-      <w:r>
-        <w:t>postponed.”]</w:t>
-      </w:r>
     </w:p>
     <w:p>
       <w:pPr>
@@ -8273,53 +7464,48 @@
     </w:p>
     <w:p>
       <w:pPr>
-        <w:pStyle w:val="Ttulo2"/>
+        <w:pStyle w:val="Prrafodelista"/>
         <w:numPr>
           <w:ilvl w:val="0"/>
-          <w:numId w:val="29"/>
+          <w:numId w:val="42"/>
         </w:numPr>
-      </w:pPr>
+        <w:rPr>
+          <w:b/>
+          <w:bCs/>
+        </w:rPr>
+      </w:pPr>
+      <w:r>
+        <w:rPr>
+          <w:b/>
+          <w:bCs/>
+        </w:rPr>
+        <w:t xml:space="preserve">Beste </w:t>
+      </w:r>
       <w:proofErr w:type="spellStart"/>
       <w:r>
-        <w:t>Beste</w:t>
+        <w:rPr>
+          <w:b/>
+          <w:bCs/>
+        </w:rPr>
+        <w:t>kezkak</w:t>
       </w:r>
       <w:proofErr w:type="spellEnd"/>
       <w:r>
-        <w:t xml:space="preserve"> </w:t>
+        <w:rPr>
+          <w:b/>
+          <w:bCs/>
+        </w:rPr>
+        <w:t xml:space="preserve"> eta </w:t>
       </w:r>
       <w:proofErr w:type="spellStart"/>
       <w:r>
-        <w:t>kezkak</w:t>
+        <w:rPr>
+          <w:b/>
+          <w:bCs/>
+        </w:rPr>
+        <w:t>desbiderapenak</w:t>
       </w:r>
       <w:proofErr w:type="spellEnd"/>
-      <w:r>
-        <w:t xml:space="preserve"> eta </w:t>
-      </w:r>
-      <w:proofErr w:type="spellStart"/>
-      <w:r>
-        <w:t>desbiderapenak</w:t>
-      </w:r>
-      <w:proofErr w:type="spellEnd"/>
-    </w:p>
-    <w:p>
-      <w:pPr>
-        <w:pStyle w:val="InfoBluelistitem"/>
-      </w:pPr>
-      <w:r>
-        <w:t>[List other areas that have been evaluated, such as financials,</w:t>
-      </w:r>
-      <w:r>
-        <w:t xml:space="preserve"> or </w:t>
-      </w:r>
-      <w:r>
-        <w:t xml:space="preserve">schedule deviation, as well as </w:t>
-      </w:r>
-      <w:r>
-        <w:t>S</w:t>
-      </w:r>
-      <w:r>
-        <w:t>takeholder feedback not captured elsewhere.]</w:t>
-      </w:r>
     </w:p>
     <w:p>
       <w:pPr>
@@ -10254,6 +9440,119 @@
     </w:lvl>
   </w:abstractNum>
   <w:abstractNum w:abstractNumId="21" w15:restartNumberingAfterBreak="0">
+    <w:nsid w:val="4A7E0AD7"/>
+    <w:multiLevelType w:val="hybridMultilevel"/>
+    <w:tmpl w:val="07A82C76"/>
+    <w:lvl w:ilvl="0" w:tplc="0C0A0001">
+      <w:start w:val="1"/>
+      <w:numFmt w:val="bullet"/>
+      <w:lvlText w:val=""/>
+      <w:lvlJc w:val="left"/>
+      <w:pPr>
+        <w:ind w:left="720" w:hanging="360"/>
+      </w:pPr>
+      <w:rPr>
+        <w:rFonts w:ascii="Symbol" w:hAnsi="Symbol" w:hint="default"/>
+      </w:rPr>
+    </w:lvl>
+    <w:lvl w:ilvl="1" w:tplc="0C0A0003" w:tentative="1">
+      <w:start w:val="1"/>
+      <w:numFmt w:val="bullet"/>
+      <w:lvlText w:val="o"/>
+      <w:lvlJc w:val="left"/>
+      <w:pPr>
+        <w:ind w:left="1440" w:hanging="360"/>
+      </w:pPr>
+      <w:rPr>
+        <w:rFonts w:ascii="Courier New" w:hAnsi="Courier New" w:cs="Courier New" w:hint="default"/>
+      </w:rPr>
+    </w:lvl>
+    <w:lvl w:ilvl="2" w:tplc="0C0A0005" w:tentative="1">
+      <w:start w:val="1"/>
+      <w:numFmt w:val="bullet"/>
+      <w:lvlText w:val=""/>
+      <w:lvlJc w:val="left"/>
+      <w:pPr>
+        <w:ind w:left="2160" w:hanging="360"/>
+      </w:pPr>
+      <w:rPr>
+        <w:rFonts w:ascii="Wingdings" w:hAnsi="Wingdings" w:hint="default"/>
+      </w:rPr>
+    </w:lvl>
+    <w:lvl w:ilvl="3" w:tplc="0C0A0001" w:tentative="1">
+      <w:start w:val="1"/>
+      <w:numFmt w:val="bullet"/>
+      <w:lvlText w:val=""/>
+      <w:lvlJc w:val="left"/>
+      <w:pPr>
+        <w:ind w:left="2880" w:hanging="360"/>
+      </w:pPr>
+      <w:rPr>
+        <w:rFonts w:ascii="Symbol" w:hAnsi="Symbol" w:hint="default"/>
+      </w:rPr>
+    </w:lvl>
+    <w:lvl w:ilvl="4" w:tplc="0C0A0003" w:tentative="1">
+      <w:start w:val="1"/>
+      <w:numFmt w:val="bullet"/>
+      <w:lvlText w:val="o"/>
+      <w:lvlJc w:val="left"/>
+      <w:pPr>
+        <w:ind w:left="3600" w:hanging="360"/>
+      </w:pPr>
+      <w:rPr>
+        <w:rFonts w:ascii="Courier New" w:hAnsi="Courier New" w:cs="Courier New" w:hint="default"/>
+      </w:rPr>
+    </w:lvl>
+    <w:lvl w:ilvl="5" w:tplc="0C0A0005" w:tentative="1">
+      <w:start w:val="1"/>
+      <w:numFmt w:val="bullet"/>
+      <w:lvlText w:val=""/>
+      <w:lvlJc w:val="left"/>
+      <w:pPr>
+        <w:ind w:left="4320" w:hanging="360"/>
+      </w:pPr>
+      <w:rPr>
+        <w:rFonts w:ascii="Wingdings" w:hAnsi="Wingdings" w:hint="default"/>
+      </w:rPr>
+    </w:lvl>
+    <w:lvl w:ilvl="6" w:tplc="0C0A0001" w:tentative="1">
+      <w:start w:val="1"/>
+      <w:numFmt w:val="bullet"/>
+      <w:lvlText w:val=""/>
+      <w:lvlJc w:val="left"/>
+      <w:pPr>
+        <w:ind w:left="5040" w:hanging="360"/>
+      </w:pPr>
+      <w:rPr>
+        <w:rFonts w:ascii="Symbol" w:hAnsi="Symbol" w:hint="default"/>
+      </w:rPr>
+    </w:lvl>
+    <w:lvl w:ilvl="7" w:tplc="0C0A0003" w:tentative="1">
+      <w:start w:val="1"/>
+      <w:numFmt w:val="bullet"/>
+      <w:lvlText w:val="o"/>
+      <w:lvlJc w:val="left"/>
+      <w:pPr>
+        <w:ind w:left="5760" w:hanging="360"/>
+      </w:pPr>
+      <w:rPr>
+        <w:rFonts w:ascii="Courier New" w:hAnsi="Courier New" w:cs="Courier New" w:hint="default"/>
+      </w:rPr>
+    </w:lvl>
+    <w:lvl w:ilvl="8" w:tplc="0C0A0005" w:tentative="1">
+      <w:start w:val="1"/>
+      <w:numFmt w:val="bullet"/>
+      <w:lvlText w:val=""/>
+      <w:lvlJc w:val="left"/>
+      <w:pPr>
+        <w:ind w:left="6480" w:hanging="360"/>
+      </w:pPr>
+      <w:rPr>
+        <w:rFonts w:ascii="Wingdings" w:hAnsi="Wingdings" w:hint="default"/>
+      </w:rPr>
+    </w:lvl>
+  </w:abstractNum>
+  <w:abstractNum w:abstractNumId="22" w15:restartNumberingAfterBreak="0">
     <w:nsid w:val="4F094DAA"/>
     <w:multiLevelType w:val="multilevel"/>
     <w:tmpl w:val="158630C4"/>
@@ -10393,7 +9692,7 @@
       </w:rPr>
     </w:lvl>
   </w:abstractNum>
-  <w:abstractNum w:abstractNumId="22" w15:restartNumberingAfterBreak="0">
+  <w:abstractNum w:abstractNumId="23" w15:restartNumberingAfterBreak="0">
     <w:nsid w:val="4F64732B"/>
     <w:multiLevelType w:val="singleLevel"/>
     <w:tmpl w:val="04090001"/>
@@ -10413,7 +9712,7 @@
       </w:rPr>
     </w:lvl>
   </w:abstractNum>
-  <w:abstractNum w:abstractNumId="23" w15:restartNumberingAfterBreak="0">
+  <w:abstractNum w:abstractNumId="24" w15:restartNumberingAfterBreak="0">
     <w:nsid w:val="52C33F3E"/>
     <w:multiLevelType w:val="hybridMultilevel"/>
     <w:tmpl w:val="B9A6AD80"/>
@@ -10553,7 +9852,7 @@
       </w:rPr>
     </w:lvl>
   </w:abstractNum>
-  <w:abstractNum w:abstractNumId="24" w15:restartNumberingAfterBreak="0">
+  <w:abstractNum w:abstractNumId="25" w15:restartNumberingAfterBreak="0">
     <w:nsid w:val="52DF734E"/>
     <w:multiLevelType w:val="singleLevel"/>
     <w:tmpl w:val="04090001"/>
@@ -10573,7 +9872,7 @@
       </w:rPr>
     </w:lvl>
   </w:abstractNum>
-  <w:abstractNum w:abstractNumId="25" w15:restartNumberingAfterBreak="0">
+  <w:abstractNum w:abstractNumId="26" w15:restartNumberingAfterBreak="0">
     <w:nsid w:val="540D48DD"/>
     <w:multiLevelType w:val="multilevel"/>
     <w:tmpl w:val="119AB09A"/>
@@ -10687,7 +9986,7 @@
       </w:pPr>
     </w:lvl>
   </w:abstractNum>
-  <w:abstractNum w:abstractNumId="26" w15:restartNumberingAfterBreak="0">
+  <w:abstractNum w:abstractNumId="27" w15:restartNumberingAfterBreak="0">
     <w:nsid w:val="567642C0"/>
     <w:multiLevelType w:val="hybridMultilevel"/>
     <w:tmpl w:val="FEC69B34"/>
@@ -10827,7 +10126,7 @@
       </w:rPr>
     </w:lvl>
   </w:abstractNum>
-  <w:abstractNum w:abstractNumId="27" w15:restartNumberingAfterBreak="0">
+  <w:abstractNum w:abstractNumId="28" w15:restartNumberingAfterBreak="0">
     <w:nsid w:val="6CB52233"/>
     <w:multiLevelType w:val="multilevel"/>
     <w:tmpl w:val="C0EEFC06"/>
@@ -10940,7 +10239,7 @@
       </w:pPr>
     </w:lvl>
   </w:abstractNum>
-  <w:abstractNum w:abstractNumId="28" w15:restartNumberingAfterBreak="0">
+  <w:abstractNum w:abstractNumId="29" w15:restartNumberingAfterBreak="0">
     <w:nsid w:val="6CF125AE"/>
     <w:multiLevelType w:val="hybridMultilevel"/>
     <w:tmpl w:val="B7D878C4"/>
@@ -11080,7 +10379,7 @@
       </w:rPr>
     </w:lvl>
   </w:abstractNum>
-  <w:abstractNum w:abstractNumId="29" w15:restartNumberingAfterBreak="0">
+  <w:abstractNum w:abstractNumId="30" w15:restartNumberingAfterBreak="0">
     <w:nsid w:val="6D2F7D46"/>
     <w:multiLevelType w:val="singleLevel"/>
     <w:tmpl w:val="04090001"/>
@@ -11100,7 +10399,7 @@
       </w:rPr>
     </w:lvl>
   </w:abstractNum>
-  <w:abstractNum w:abstractNumId="30" w15:restartNumberingAfterBreak="0">
+  <w:abstractNum w:abstractNumId="31" w15:restartNumberingAfterBreak="0">
     <w:nsid w:val="71F21F2A"/>
     <w:multiLevelType w:val="singleLevel"/>
     <w:tmpl w:val="04090001"/>
@@ -11120,7 +10419,120 @@
       </w:rPr>
     </w:lvl>
   </w:abstractNum>
-  <w:abstractNum w:abstractNumId="31" w15:restartNumberingAfterBreak="0">
+  <w:abstractNum w:abstractNumId="32" w15:restartNumberingAfterBreak="0">
+    <w:nsid w:val="73901CE6"/>
+    <w:multiLevelType w:val="hybridMultilevel"/>
+    <w:tmpl w:val="D5187CF6"/>
+    <w:lvl w:ilvl="0" w:tplc="0C0A0001">
+      <w:start w:val="1"/>
+      <w:numFmt w:val="bullet"/>
+      <w:lvlText w:val=""/>
+      <w:lvlJc w:val="left"/>
+      <w:pPr>
+        <w:ind w:left="720" w:hanging="360"/>
+      </w:pPr>
+      <w:rPr>
+        <w:rFonts w:ascii="Symbol" w:hAnsi="Symbol" w:hint="default"/>
+      </w:rPr>
+    </w:lvl>
+    <w:lvl w:ilvl="1" w:tplc="0C0A0003" w:tentative="1">
+      <w:start w:val="1"/>
+      <w:numFmt w:val="bullet"/>
+      <w:lvlText w:val="o"/>
+      <w:lvlJc w:val="left"/>
+      <w:pPr>
+        <w:ind w:left="1440" w:hanging="360"/>
+      </w:pPr>
+      <w:rPr>
+        <w:rFonts w:ascii="Courier New" w:hAnsi="Courier New" w:cs="Courier New" w:hint="default"/>
+      </w:rPr>
+    </w:lvl>
+    <w:lvl w:ilvl="2" w:tplc="0C0A0005" w:tentative="1">
+      <w:start w:val="1"/>
+      <w:numFmt w:val="bullet"/>
+      <w:lvlText w:val=""/>
+      <w:lvlJc w:val="left"/>
+      <w:pPr>
+        <w:ind w:left="2160" w:hanging="360"/>
+      </w:pPr>
+      <w:rPr>
+        <w:rFonts w:ascii="Wingdings" w:hAnsi="Wingdings" w:hint="default"/>
+      </w:rPr>
+    </w:lvl>
+    <w:lvl w:ilvl="3" w:tplc="0C0A0001" w:tentative="1">
+      <w:start w:val="1"/>
+      <w:numFmt w:val="bullet"/>
+      <w:lvlText w:val=""/>
+      <w:lvlJc w:val="left"/>
+      <w:pPr>
+        <w:ind w:left="2880" w:hanging="360"/>
+      </w:pPr>
+      <w:rPr>
+        <w:rFonts w:ascii="Symbol" w:hAnsi="Symbol" w:hint="default"/>
+      </w:rPr>
+    </w:lvl>
+    <w:lvl w:ilvl="4" w:tplc="0C0A0003" w:tentative="1">
+      <w:start w:val="1"/>
+      <w:numFmt w:val="bullet"/>
+      <w:lvlText w:val="o"/>
+      <w:lvlJc w:val="left"/>
+      <w:pPr>
+        <w:ind w:left="3600" w:hanging="360"/>
+      </w:pPr>
+      <w:rPr>
+        <w:rFonts w:ascii="Courier New" w:hAnsi="Courier New" w:cs="Courier New" w:hint="default"/>
+      </w:rPr>
+    </w:lvl>
+    <w:lvl w:ilvl="5" w:tplc="0C0A0005" w:tentative="1">
+      <w:start w:val="1"/>
+      <w:numFmt w:val="bullet"/>
+      <w:lvlText w:val=""/>
+      <w:lvlJc w:val="left"/>
+      <w:pPr>
+        <w:ind w:left="4320" w:hanging="360"/>
+      </w:pPr>
+      <w:rPr>
+        <w:rFonts w:ascii="Wingdings" w:hAnsi="Wingdings" w:hint="default"/>
+      </w:rPr>
+    </w:lvl>
+    <w:lvl w:ilvl="6" w:tplc="0C0A0001" w:tentative="1">
+      <w:start w:val="1"/>
+      <w:numFmt w:val="bullet"/>
+      <w:lvlText w:val=""/>
+      <w:lvlJc w:val="left"/>
+      <w:pPr>
+        <w:ind w:left="5040" w:hanging="360"/>
+      </w:pPr>
+      <w:rPr>
+        <w:rFonts w:ascii="Symbol" w:hAnsi="Symbol" w:hint="default"/>
+      </w:rPr>
+    </w:lvl>
+    <w:lvl w:ilvl="7" w:tplc="0C0A0003" w:tentative="1">
+      <w:start w:val="1"/>
+      <w:numFmt w:val="bullet"/>
+      <w:lvlText w:val="o"/>
+      <w:lvlJc w:val="left"/>
+      <w:pPr>
+        <w:ind w:left="5760" w:hanging="360"/>
+      </w:pPr>
+      <w:rPr>
+        <w:rFonts w:ascii="Courier New" w:hAnsi="Courier New" w:cs="Courier New" w:hint="default"/>
+      </w:rPr>
+    </w:lvl>
+    <w:lvl w:ilvl="8" w:tplc="0C0A0005" w:tentative="1">
+      <w:start w:val="1"/>
+      <w:numFmt w:val="bullet"/>
+      <w:lvlText w:val=""/>
+      <w:lvlJc w:val="left"/>
+      <w:pPr>
+        <w:ind w:left="6480" w:hanging="360"/>
+      </w:pPr>
+      <w:rPr>
+        <w:rFonts w:ascii="Wingdings" w:hAnsi="Wingdings" w:hint="default"/>
+      </w:rPr>
+    </w:lvl>
+  </w:abstractNum>
+  <w:abstractNum w:abstractNumId="33" w15:restartNumberingAfterBreak="0">
     <w:nsid w:val="743601FB"/>
     <w:multiLevelType w:val="singleLevel"/>
     <w:tmpl w:val="04090001"/>
@@ -11140,7 +10552,7 @@
       </w:rPr>
     </w:lvl>
   </w:abstractNum>
-  <w:abstractNum w:abstractNumId="32" w15:restartNumberingAfterBreak="0">
+  <w:abstractNum w:abstractNumId="34" w15:restartNumberingAfterBreak="0">
     <w:nsid w:val="756150CA"/>
     <w:multiLevelType w:val="singleLevel"/>
     <w:tmpl w:val="04090001"/>
@@ -11160,7 +10572,7 @@
       </w:rPr>
     </w:lvl>
   </w:abstractNum>
-  <w:abstractNum w:abstractNumId="33" w15:restartNumberingAfterBreak="0">
+  <w:abstractNum w:abstractNumId="35" w15:restartNumberingAfterBreak="0">
     <w:nsid w:val="7BE434D7"/>
     <w:multiLevelType w:val="singleLevel"/>
     <w:tmpl w:val="04090001"/>
@@ -11205,13 +10617,13 @@
     <w:abstractNumId w:val="13"/>
   </w:num>
   <w:num w:numId="4">
-    <w:abstractNumId w:val="33"/>
+    <w:abstractNumId w:val="35"/>
   </w:num>
   <w:num w:numId="5">
-    <w:abstractNumId w:val="24"/>
+    <w:abstractNumId w:val="25"/>
   </w:num>
   <w:num w:numId="6">
-    <w:abstractNumId w:val="22"/>
+    <w:abstractNumId w:val="23"/>
   </w:num>
   <w:num w:numId="7">
     <w:abstractNumId w:val="1"/>
@@ -11234,7 +10646,7 @@
     <w:abstractNumId w:val="2"/>
   </w:num>
   <w:num w:numId="9">
-    <w:abstractNumId w:val="32"/>
+    <w:abstractNumId w:val="34"/>
   </w:num>
   <w:num w:numId="10">
     <w:abstractNumId w:val="3"/>
@@ -11246,7 +10658,7 @@
     <w:abstractNumId w:val="12"/>
   </w:num>
   <w:num w:numId="13">
-    <w:abstractNumId w:val="31"/>
+    <w:abstractNumId w:val="33"/>
   </w:num>
   <w:num w:numId="14">
     <w:abstractNumId w:val="11"/>
@@ -11255,7 +10667,7 @@
     <w:abstractNumId w:val="5"/>
   </w:num>
   <w:num w:numId="16">
-    <w:abstractNumId w:val="30"/>
+    <w:abstractNumId w:val="31"/>
   </w:num>
   <w:num w:numId="17">
     <w:abstractNumId w:val="20"/>
@@ -11270,13 +10682,13 @@
     <w:abstractNumId w:val="10"/>
   </w:num>
   <w:num w:numId="21">
-    <w:abstractNumId w:val="29"/>
+    <w:abstractNumId w:val="30"/>
   </w:num>
   <w:num w:numId="22">
     <w:abstractNumId w:val="18"/>
   </w:num>
   <w:num w:numId="23">
-    <w:abstractNumId w:val="23"/>
+    <w:abstractNumId w:val="24"/>
   </w:num>
   <w:num w:numId="24">
     <w:abstractNumId w:val="0"/>
@@ -11291,16 +10703,16 @@
     <w:abstractNumId w:val="0"/>
   </w:num>
   <w:num w:numId="28">
-    <w:abstractNumId w:val="28"/>
+    <w:abstractNumId w:val="29"/>
   </w:num>
   <w:num w:numId="29">
-    <w:abstractNumId w:val="26"/>
+    <w:abstractNumId w:val="27"/>
   </w:num>
   <w:num w:numId="30">
     <w:abstractNumId w:val="19"/>
   </w:num>
   <w:num w:numId="31">
-    <w:abstractNumId w:val="21"/>
+    <w:abstractNumId w:val="22"/>
   </w:num>
   <w:num w:numId="32">
     <w:abstractNumId w:val="7"/>
@@ -11345,16 +10757,22 @@
     </w:lvlOverride>
   </w:num>
   <w:num w:numId="37">
-    <w:abstractNumId w:val="27"/>
+    <w:abstractNumId w:val="28"/>
   </w:num>
   <w:num w:numId="38">
-    <w:abstractNumId w:val="25"/>
+    <w:abstractNumId w:val="26"/>
   </w:num>
   <w:num w:numId="39">
     <w:abstractNumId w:val="6"/>
   </w:num>
   <w:num w:numId="40">
     <w:abstractNumId w:val="17"/>
+  </w:num>
+  <w:num w:numId="41">
+    <w:abstractNumId w:val="21"/>
+  </w:num>
+  <w:num w:numId="42">
+    <w:abstractNumId w:val="32"/>
   </w:num>
 </w:numbering>
 </file>
@@ -12420,6 +11838,17 @@
       <w:lang w:val="en-US" w:eastAsia="en-US"/>
     </w:rPr>
   </w:style>
+  <w:style w:type="paragraph" w:styleId="Prrafodelista">
+    <w:name w:val="List Paragraph"/>
+    <w:basedOn w:val="Normal"/>
+    <w:uiPriority w:val="34"/>
+    <w:qFormat/>
+    <w:rsid w:val="00A86A12"/>
+    <w:pPr>
+      <w:ind w:left="720"/>
+      <w:contextualSpacing/>
+    </w:pPr>
+  </w:style>
 </w:styles>
 </file>
 

</xml_diff>